<commit_message>
cse310 p2 youtube input
</commit_message>
<xml_diff>
--- a/CSE310_Module_Two_Submit_C_Plus_Plus.docx
+++ b/CSE310_Module_Two_Submit_C_Plus_Plus.docx
@@ -107,14 +107,8 @@
         <w:spacing w:line="256" w:lineRule="auto"/>
       </w:pPr>
       <w:r>
-        <w:t>https://github.com/BransinO1/Text-Adventure-Game-C_Sharp-</w:t>
-      </w:r>
-    </w:p>
-    <w:p>
-      <w:pPr>
-        <w:pStyle w:val="ListParagraph"/>
-        <w:spacing w:line="256" w:lineRule="auto"/>
-      </w:pPr>
+        <w:t>https://github.com/BransinO1/To-Do-List_C_Plus_Plus</w:t>
+      </w:r>
     </w:p>
     <w:p>
       <w:pPr>
@@ -147,7 +141,7 @@
         <w:spacing w:line="256" w:lineRule="auto"/>
       </w:pPr>
       <w:r>
-        <w:t>https://www.youtube.com/watch?v=sVnHkctdgCo</w:t>
+        <w:t>https://youtu.be/1khwnfMBTbk</w:t>
       </w:r>
     </w:p>
     <w:p>
@@ -771,10 +765,7 @@
                     <w:t>1.</w:t>
                   </w:r>
                   <w:r>
-                    <w:t xml:space="preserve"> </w:t>
-                  </w:r>
-                  <w:r>
-                    <w:t>Variables</w:t>
+                    <w:t xml:space="preserve"> Variables</w:t>
                   </w:r>
                 </w:p>
               </w:tc>
@@ -802,10 +793,7 @@
                     <w:t>2.</w:t>
                   </w:r>
                   <w:r>
-                    <w:t xml:space="preserve"> </w:t>
-                  </w:r>
-                  <w:r>
-                    <w:t>Expressions</w:t>
+                    <w:t xml:space="preserve"> Expressions</w:t>
                   </w:r>
                 </w:p>
               </w:tc>
@@ -833,10 +821,7 @@
                     <w:t>3.</w:t>
                   </w:r>
                   <w:r>
-                    <w:t xml:space="preserve"> </w:t>
-                  </w:r>
-                  <w:r>
-                    <w:t>Conditionals</w:t>
+                    <w:t xml:space="preserve"> Conditionals</w:t>
                   </w:r>
                 </w:p>
               </w:tc>
@@ -864,10 +849,7 @@
                     <w:t>4.</w:t>
                   </w:r>
                   <w:r>
-                    <w:t xml:space="preserve"> </w:t>
-                  </w:r>
-                  <w:r>
-                    <w:t>Loops</w:t>
+                    <w:t xml:space="preserve"> Loops</w:t>
                   </w:r>
                 </w:p>
               </w:tc>
@@ -895,10 +877,7 @@
                     <w:t>5.</w:t>
                   </w:r>
                   <w:r>
-                    <w:t xml:space="preserve"> </w:t>
-                  </w:r>
-                  <w:r>
-                    <w:t>Functions</w:t>
+                    <w:t xml:space="preserve"> Functions</w:t>
                   </w:r>
                 </w:p>
               </w:tc>
@@ -931,10 +910,7 @@
                     <w:t>6.</w:t>
                   </w:r>
                   <w:r>
-                    <w:t xml:space="preserve"> </w:t>
-                  </w:r>
-                  <w:r>
-                    <w:t>Classes</w:t>
+                    <w:t xml:space="preserve"> Classes</w:t>
                   </w:r>
                 </w:p>
               </w:tc>
@@ -1067,11 +1043,11 @@
           </w:tcPr>
           <w:p>
             <w:r>
-              <w:t xml:space="preserve">Did you write at least 100 lines of code in your software and include </w:t>
+              <w:t xml:space="preserve">Did you write at least 100 lines of code in your software and include function level comments </w:t>
             </w:r>
             <w:r>
               <w:lastRenderedPageBreak/>
-              <w:t>function level comments on all the functions you wrote?</w:t>
+              <w:t>on all the functions you wrote?</w:t>
             </w:r>
           </w:p>
           <w:p/>
@@ -1310,10 +1286,7 @@
               <w:jc w:val="center"/>
             </w:pPr>
             <w:r>
-              <w:t xml:space="preserve">Week </w:t>
-            </w:r>
-            <w:r>
-              <w:t>2</w:t>
+              <w:t>Week 2</w:t>
             </w:r>
           </w:p>
         </w:tc>
@@ -1328,10 +1301,7 @@
               <w:jc w:val="center"/>
             </w:pPr>
             <w:r>
-              <w:t xml:space="preserve">Week </w:t>
-            </w:r>
-            <w:r>
-              <w:t>3</w:t>
+              <w:t>Week 3</w:t>
             </w:r>
           </w:p>
         </w:tc>
@@ -1425,16 +1395,7 @@
               <w:jc w:val="center"/>
             </w:pPr>
             <w:r>
-              <w:t>Tuesday</w:t>
-            </w:r>
-            <w:r>
-              <w:t xml:space="preserve"> – </w:t>
-            </w:r>
-            <w:r>
-              <w:t>2</w:t>
-            </w:r>
-            <w:r>
-              <w:t xml:space="preserve"> hours</w:t>
+              <w:t>Tuesday – 2 hours</w:t>
             </w:r>
           </w:p>
         </w:tc>
@@ -1481,16 +1442,7 @@
               <w:jc w:val="center"/>
             </w:pPr>
             <w:r>
-              <w:t>Wednesday</w:t>
-            </w:r>
-            <w:r>
-              <w:t xml:space="preserve"> – </w:t>
-            </w:r>
-            <w:r>
-              <w:t>2</w:t>
-            </w:r>
-            <w:r>
-              <w:t xml:space="preserve"> hours</w:t>
+              <w:t>Wednesday – 2 hours</w:t>
             </w:r>
           </w:p>
         </w:tc>

</xml_diff>